<commit_message>
A modified file is added
</commit_message>
<xml_diff>
--- a/TEST GIT.docx
+++ b/TEST GIT.docx
@@ -5,6 +5,11 @@
     <w:p>
       <w:r>
         <w:t>TEST GIT</w:t>
+      </w:r>
+    </w:p>
+    <w:p>
+      <w:r>
+        <w:t>TEST GI 2</w:t>
       </w:r>
     </w:p>
     <w:sectPr/>
@@ -871,16 +876,19 @@
               <a:satMod val="105000"/>
             </a:schemeClr>
           </a:solidFill>
+          <a:prstDash val="solid"/>
         </a:ln>
         <a:ln>
           <a:solidFill>
             <a:schemeClr val="phClr"/>
           </a:solidFill>
+          <a:prstDash val="solid"/>
         </a:ln>
         <a:ln>
           <a:solidFill>
             <a:schemeClr val="phClr"/>
           </a:solidFill>
+          <a:prstDash val="solid"/>
         </a:ln>
       </a:lnStyleLst>
       <a:effectStyleLst>

</xml_diff>